<commit_message>
Added the Required images and Explainations of Commands to host website
</commit_message>
<xml_diff>
--- a/Web Server/Host how to host Web Server.docx
+++ b/Web Server/Host how to host Web Server.docx
@@ -4,6 +4,100 @@
   <w:body>
     <w:p>
       <w:pPr>
+        <w:jc w:val="center"/>
+        <w:rPr>
+          <w:rFonts w:ascii="Aharoni" w:hAnsi="Aharoni" w:cs="Aharoni"/>
+          <w:i/>
+          <w:iCs/>
+          <w:sz w:val="28"/>
+          <w:szCs w:val="28"/>
+          <w:u w:val="single"/>
+          <w:lang w:val="en-US"/>
+        </w:rPr>
+      </w:pPr>
+      <w:r>
+        <w:rPr>
+          <w:rFonts w:ascii="Aharoni" w:hAnsi="Aharoni" w:cs="Aharoni" w:hint="cs"/>
+          <w:i/>
+          <w:iCs/>
+          <w:sz w:val="28"/>
+          <w:szCs w:val="28"/>
+          <w:u w:val="single"/>
+          <w:lang w:val="en-US"/>
+        </w:rPr>
+        <w:t>How to host the website on the cloud platform from scratch</w:t>
+      </w:r>
+    </w:p>
+    <w:p>
+      <w:pPr>
+        <w:jc w:val="center"/>
+        <w:rPr>
+          <w:rFonts w:ascii="Aharoni" w:hAnsi="Aharoni" w:cs="Aharoni"/>
+          <w:i/>
+          <w:iCs/>
+          <w:sz w:val="28"/>
+          <w:szCs w:val="28"/>
+          <w:u w:val="single"/>
+          <w:lang w:val="en-US"/>
+        </w:rPr>
+      </w:pPr>
+      <w:r>
+        <w:rPr>
+          <w:rFonts w:ascii="Aharoni" w:hAnsi="Aharoni" w:cs="Aharoni"/>
+          <w:i/>
+          <w:iCs/>
+          <w:sz w:val="28"/>
+          <w:szCs w:val="28"/>
+          <w:u w:val="single"/>
+          <w:lang w:val="en-US"/>
+        </w:rPr>
+        <w:t>By Varun Bansal</w:t>
+      </w:r>
+    </w:p>
+    <w:p>
+      <w:pPr>
+        <w:jc w:val="center"/>
+        <w:rPr>
+          <w:rFonts w:ascii="Aharoni" w:hAnsi="Aharoni" w:cs="Aharoni"/>
+          <w:i/>
+          <w:iCs/>
+          <w:sz w:val="28"/>
+          <w:szCs w:val="28"/>
+          <w:u w:val="single"/>
+          <w:lang w:val="en-US"/>
+        </w:rPr>
+      </w:pPr>
+    </w:p>
+    <w:p>
+      <w:pPr>
+        <w:jc w:val="center"/>
+        <w:rPr>
+          <w:rFonts w:ascii="Aharoni" w:hAnsi="Aharoni" w:cs="Aharoni"/>
+          <w:i/>
+          <w:iCs/>
+          <w:sz w:val="28"/>
+          <w:szCs w:val="28"/>
+          <w:u w:val="single"/>
+          <w:lang w:val="en-US"/>
+        </w:rPr>
+      </w:pPr>
+    </w:p>
+    <w:p>
+      <w:pPr>
+        <w:jc w:val="center"/>
+        <w:rPr>
+          <w:rFonts w:ascii="Aharoni" w:hAnsi="Aharoni" w:cs="Aharoni" w:hint="cs"/>
+          <w:i/>
+          <w:iCs/>
+          <w:sz w:val="28"/>
+          <w:szCs w:val="28"/>
+          <w:u w:val="single"/>
+          <w:lang w:val="en-US"/>
+        </w:rPr>
+      </w:pPr>
+    </w:p>
+    <w:p>
+      <w:pPr>
         <w:rPr>
           <w:lang w:val="en-US"/>
         </w:rPr>
@@ -24,47 +118,62 @@
     </w:p>
     <w:p>
       <w:pPr>
-        <w:rPr>
-          <w:lang w:val="en-US"/>
-        </w:rPr>
-      </w:pPr>
-    </w:p>
-    <w:p>
-      <w:pPr>
-        <w:rPr>
-          <w:lang w:val="en-US"/>
-        </w:rPr>
-      </w:pPr>
-      <w:r>
-        <w:rPr>
-          <w:lang w:val="en-US"/>
-        </w:rPr>
-        <w:t xml:space="preserve">Create a new EC2, VM or Virtual </w:t>
-      </w:r>
-      <w:proofErr w:type="gramStart"/>
-      <w:r>
-        <w:rPr>
-          <w:lang w:val="en-US"/>
-        </w:rPr>
-        <w:t>machine .</w:t>
-      </w:r>
-      <w:proofErr w:type="gramEnd"/>
-    </w:p>
-    <w:p>
-      <w:pPr>
-        <w:rPr>
-          <w:lang w:val="en-US"/>
-        </w:rPr>
-      </w:pPr>
-    </w:p>
-    <w:p>
-      <w:pPr>
-        <w:rPr>
-          <w:lang w:val="en-US"/>
-        </w:rPr>
-      </w:pPr>
-      <w:r>
-        <w:rPr>
+        <w:pStyle w:val="ListParagraph"/>
+        <w:numPr>
+          <w:ilvl w:val="0"/>
+          <w:numId w:val="2"/>
+        </w:numPr>
+        <w:rPr>
+          <w:lang w:val="en-US"/>
+        </w:rPr>
+      </w:pPr>
+      <w:r>
+        <w:rPr>
+          <w:lang w:val="en-US"/>
+        </w:rPr>
+        <w:t>Login to the console and,</w:t>
+      </w:r>
+    </w:p>
+    <w:p>
+      <w:pPr>
+        <w:pStyle w:val="ListParagraph"/>
+        <w:numPr>
+          <w:ilvl w:val="0"/>
+          <w:numId w:val="2"/>
+        </w:numPr>
+        <w:rPr>
+          <w:lang w:val="en-US"/>
+        </w:rPr>
+      </w:pPr>
+      <w:r>
+        <w:rPr>
+          <w:lang w:val="en-US"/>
+        </w:rPr>
+        <w:t>Create a new EC2, VM or Virtual machine.</w:t>
+      </w:r>
+    </w:p>
+    <w:p>
+      <w:pPr>
+        <w:rPr>
+          <w:lang w:val="en-US"/>
+        </w:rPr>
+      </w:pPr>
+    </w:p>
+    <w:p>
+      <w:pPr>
+        <w:pStyle w:val="ListParagraph"/>
+        <w:numPr>
+          <w:ilvl w:val="0"/>
+          <w:numId w:val="2"/>
+        </w:numPr>
+        <w:rPr>
+          <w:color w:val="FF0000"/>
+          <w:lang w:val="en-US"/>
+        </w:rPr>
+      </w:pPr>
+      <w:r>
+        <w:rPr>
+          <w:color w:val="FF0000"/>
           <w:lang w:val="en-US"/>
         </w:rPr>
         <w:t xml:space="preserve">Don’t forget to allow inbound traffic rules for  </w:t>
@@ -72,18 +181,23 @@
     </w:p>
     <w:p>
       <w:pPr>
-        <w:rPr>
-          <w:lang w:val="en-US"/>
-        </w:rPr>
-      </w:pPr>
-      <w:r>
-        <w:rPr>
+        <w:ind w:left="720" w:firstLine="720"/>
+        <w:rPr>
+          <w:lang w:val="en-US"/>
+        </w:rPr>
+      </w:pPr>
+      <w:r>
+        <w:rPr>
+          <w:b/>
+          <w:bCs/>
           <w:lang w:val="en-US"/>
         </w:rPr>
         <w:t xml:space="preserve">1) SSH </w:t>
       </w:r>
       <w:r>
         <w:rPr>
+          <w:b/>
+          <w:bCs/>
           <w:lang w:val="en-US"/>
         </w:rPr>
         <w:tab/>
@@ -104,18 +218,23 @@
     </w:p>
     <w:p>
       <w:pPr>
-        <w:rPr>
-          <w:lang w:val="en-US"/>
-        </w:rPr>
-      </w:pPr>
-      <w:r>
-        <w:rPr>
+        <w:ind w:left="720" w:firstLine="720"/>
+        <w:rPr>
+          <w:lang w:val="en-US"/>
+        </w:rPr>
+      </w:pPr>
+      <w:r>
+        <w:rPr>
+          <w:b/>
+          <w:bCs/>
           <w:lang w:val="en-US"/>
         </w:rPr>
         <w:t>2)HTTP</w:t>
       </w:r>
       <w:r>
         <w:rPr>
+          <w:b/>
+          <w:bCs/>
           <w:lang w:val="en-US"/>
         </w:rPr>
         <w:tab/>
@@ -143,41 +262,49 @@
     </w:p>
     <w:p>
       <w:pPr>
-        <w:rPr>
-          <w:lang w:val="en-US"/>
-        </w:rPr>
-      </w:pPr>
-      <w:r>
-        <w:rPr>
-          <w:lang w:val="en-US"/>
-        </w:rPr>
-        <w:t xml:space="preserve">And launch the instance and login to the </w:t>
-      </w:r>
-      <w:proofErr w:type="gramStart"/>
-      <w:r>
-        <w:rPr>
-          <w:lang w:val="en-US"/>
-        </w:rPr>
-        <w:t>instance;</w:t>
-      </w:r>
-      <w:proofErr w:type="gramEnd"/>
-    </w:p>
-    <w:p>
-      <w:pPr>
-        <w:rPr>
-          <w:lang w:val="en-US"/>
-        </w:rPr>
-      </w:pPr>
-    </w:p>
-    <w:p>
-      <w:pPr>
-        <w:rPr>
-          <w:lang w:val="en-US"/>
-        </w:rPr>
-      </w:pPr>
-    </w:p>
-    <w:p>
-      <w:pPr>
+        <w:pStyle w:val="ListParagraph"/>
+        <w:numPr>
+          <w:ilvl w:val="0"/>
+          <w:numId w:val="2"/>
+        </w:numPr>
+        <w:rPr>
+          <w:lang w:val="en-US"/>
+        </w:rPr>
+      </w:pPr>
+      <w:r>
+        <w:rPr>
+          <w:lang w:val="en-US"/>
+        </w:rPr>
+        <w:t>And launch the instance and login to the instance</w:t>
+      </w:r>
+      <w:r>
+        <w:rPr>
+          <w:lang w:val="en-US"/>
+        </w:rPr>
+        <w:t>.</w:t>
+      </w:r>
+    </w:p>
+    <w:p>
+      <w:pPr>
+        <w:rPr>
+          <w:lang w:val="en-US"/>
+        </w:rPr>
+      </w:pPr>
+    </w:p>
+    <w:p>
+      <w:pPr>
+        <w:rPr>
+          <w:lang w:val="en-US"/>
+        </w:rPr>
+      </w:pPr>
+    </w:p>
+    <w:p>
+      <w:pPr>
+        <w:pStyle w:val="ListParagraph"/>
+        <w:numPr>
+          <w:ilvl w:val="0"/>
+          <w:numId w:val="2"/>
+        </w:numPr>
         <w:rPr>
           <w:lang w:val="en-US"/>
         </w:rPr>
@@ -198,6 +325,11 @@
     </w:p>
     <w:p>
       <w:pPr>
+        <w:pStyle w:val="ListParagraph"/>
+        <w:numPr>
+          <w:ilvl w:val="0"/>
+          <w:numId w:val="2"/>
+        </w:numPr>
         <w:rPr>
           <w:lang w:val="en-US"/>
         </w:rPr>
@@ -224,12 +356,16 @@
           <w:numId w:val="1"/>
         </w:numPr>
         <w:rPr>
+          <w:b/>
+          <w:bCs/>
           <w:lang w:val="en-US"/>
         </w:rPr>
       </w:pPr>
       <w:proofErr w:type="spellStart"/>
       <w:r>
         <w:rPr>
+          <w:b/>
+          <w:bCs/>
           <w:lang w:val="en-US"/>
         </w:rPr>
         <w:t>sudo</w:t>
@@ -237,6 +373,8 @@
       <w:proofErr w:type="spellEnd"/>
       <w:r>
         <w:rPr>
+          <w:b/>
+          <w:bCs/>
           <w:lang w:val="en-US"/>
         </w:rPr>
         <w:t xml:space="preserve"> </w:t>
@@ -244,6 +382,8 @@
       <w:proofErr w:type="spellStart"/>
       <w:r>
         <w:rPr>
+          <w:b/>
+          <w:bCs/>
           <w:lang w:val="en-US"/>
         </w:rPr>
         <w:t>su</w:t>
@@ -251,10 +391,101 @@
       <w:proofErr w:type="spellEnd"/>
       <w:r>
         <w:rPr>
+          <w:b/>
+          <w:bCs/>
           <w:lang w:val="en-US"/>
         </w:rPr>
         <w:t xml:space="preserve"> –</w:t>
       </w:r>
+    </w:p>
+    <w:p>
+      <w:pPr>
+        <w:pStyle w:val="ListParagraph"/>
+        <w:ind w:left="2160" w:firstLine="720"/>
+        <w:rPr>
+          <w:lang w:val="en-US"/>
+        </w:rPr>
+      </w:pPr>
+      <w:r>
+        <w:rPr>
+          <w:lang w:val="en-US"/>
+        </w:rPr>
+        <w:t>to login as a root user.</w:t>
+      </w:r>
+    </w:p>
+    <w:p>
+      <w:pPr>
+        <w:pStyle w:val="ListParagraph"/>
+        <w:ind w:left="2160" w:firstLine="720"/>
+        <w:rPr>
+          <w:lang w:val="en-US"/>
+        </w:rPr>
+      </w:pPr>
+    </w:p>
+    <w:p>
+      <w:pPr>
+        <w:pStyle w:val="ListParagraph"/>
+        <w:ind w:left="2160" w:firstLine="720"/>
+        <w:rPr>
+          <w:lang w:val="en-US"/>
+        </w:rPr>
+      </w:pPr>
+      <w:r>
+        <w:rPr>
+          <w:noProof/>
+          <w:lang w:val="en-US"/>
+        </w:rPr>
+        <w:drawing>
+          <wp:inline distT="0" distB="0" distL="0" distR="0" wp14:anchorId="41E767AC" wp14:editId="20AAF733">
+            <wp:extent cx="4546600" cy="431800"/>
+            <wp:effectExtent l="0" t="0" r="0" b="0"/>
+            <wp:docPr id="1" name="Picture 1"/>
+            <wp:cNvGraphicFramePr>
+              <a:graphicFrameLocks xmlns:a="http://schemas.openxmlformats.org/drawingml/2006/main" noChangeAspect="1"/>
+            </wp:cNvGraphicFramePr>
+            <a:graphic xmlns:a="http://schemas.openxmlformats.org/drawingml/2006/main">
+              <a:graphicData uri="http://schemas.openxmlformats.org/drawingml/2006/picture">
+                <pic:pic xmlns:pic="http://schemas.openxmlformats.org/drawingml/2006/picture">
+                  <pic:nvPicPr>
+                    <pic:cNvPr id="1" name="Picture 1"/>
+                    <pic:cNvPicPr/>
+                  </pic:nvPicPr>
+                  <pic:blipFill>
+                    <a:blip r:embed="rId5">
+                      <a:extLst>
+                        <a:ext uri="{28A0092B-C50C-407E-A947-70E740481C1C}">
+                          <a14:useLocalDpi xmlns:a14="http://schemas.microsoft.com/office/drawing/2010/main" val="0"/>
+                        </a:ext>
+                      </a:extLst>
+                    </a:blip>
+                    <a:stretch>
+                      <a:fillRect/>
+                    </a:stretch>
+                  </pic:blipFill>
+                  <pic:spPr>
+                    <a:xfrm>
+                      <a:off x="0" y="0"/>
+                      <a:ext cx="4546600" cy="431800"/>
+                    </a:xfrm>
+                    <a:prstGeom prst="rect">
+                      <a:avLst/>
+                    </a:prstGeom>
+                  </pic:spPr>
+                </pic:pic>
+              </a:graphicData>
+            </a:graphic>
+          </wp:inline>
+        </w:drawing>
+      </w:r>
+    </w:p>
+    <w:p>
+      <w:pPr>
+        <w:pStyle w:val="ListParagraph"/>
+        <w:ind w:left="2160" w:firstLine="720"/>
+        <w:rPr>
+          <w:lang w:val="en-US"/>
+        </w:rPr>
+      </w:pPr>
     </w:p>
     <w:p>
       <w:pPr>
@@ -264,14 +495,63 @@
           <w:numId w:val="1"/>
         </w:numPr>
         <w:rPr>
-          <w:lang w:val="en-US"/>
-        </w:rPr>
-      </w:pPr>
-      <w:r>
-        <w:rPr>
+          <w:b/>
+          <w:bCs/>
+          <w:lang w:val="en-US"/>
+        </w:rPr>
+      </w:pPr>
+      <w:r>
+        <w:rPr>
+          <w:b/>
+          <w:bCs/>
           <w:lang w:val="en-US"/>
         </w:rPr>
         <w:t>yum update -y</w:t>
+      </w:r>
+      <w:r>
+        <w:rPr>
+          <w:b/>
+          <w:bCs/>
+          <w:lang w:val="en-US"/>
+        </w:rPr>
+        <w:t xml:space="preserve">  </w:t>
+      </w:r>
+      <w:r>
+        <w:rPr>
+          <w:b/>
+          <w:bCs/>
+          <w:lang w:val="en-US"/>
+        </w:rPr>
+        <w:tab/>
+      </w:r>
+    </w:p>
+    <w:p>
+      <w:pPr>
+        <w:pStyle w:val="ListParagraph"/>
+        <w:ind w:left="2160" w:firstLine="720"/>
+        <w:rPr>
+          <w:lang w:val="en-US"/>
+        </w:rPr>
+      </w:pPr>
+      <w:r>
+        <w:rPr>
+          <w:lang w:val="en-US"/>
+        </w:rPr>
+        <w:t>to update the packages</w:t>
+      </w:r>
+    </w:p>
+    <w:p>
+      <w:pPr>
+        <w:ind w:left="360"/>
+        <w:rPr>
+          <w:lang w:val="en-US"/>
+        </w:rPr>
+      </w:pPr>
+      <w:r>
+        <w:rPr>
+          <w:lang w:val="en-US"/>
+        </w:rPr>
+        <w:t xml:space="preserve"> </w:t>
       </w:r>
     </w:p>
     <w:p>
@@ -282,33 +562,124 @@
           <w:numId w:val="1"/>
         </w:numPr>
         <w:rPr>
-          <w:lang w:val="en-US"/>
-        </w:rPr>
-      </w:pPr>
-      <w:r>
-        <w:rPr>
-          <w:lang w:val="en-US"/>
-        </w:rPr>
-        <w:t xml:space="preserve">yum </w:t>
-      </w:r>
-      <w:r>
-        <w:rPr>
-          <w:lang w:val="en-US"/>
-        </w:rPr>
-        <w:t>install http</w:t>
-      </w:r>
-      <w:r>
-        <w:rPr>
-          <w:lang w:val="en-US"/>
-        </w:rPr>
-        <w:t>d</w:t>
-      </w:r>
-      <w:r>
-        <w:rPr>
-          <w:lang w:val="en-US"/>
-        </w:rPr>
-        <w:t xml:space="preserve"> -y</w:t>
-      </w:r>
+          <w:b/>
+          <w:bCs/>
+          <w:lang w:val="en-US"/>
+        </w:rPr>
+      </w:pPr>
+      <w:r>
+        <w:rPr>
+          <w:b/>
+          <w:bCs/>
+          <w:lang w:val="en-US"/>
+        </w:rPr>
+        <w:t>yum install httpd -y</w:t>
+      </w:r>
+      <w:r>
+        <w:rPr>
+          <w:b/>
+          <w:bCs/>
+          <w:lang w:val="en-US"/>
+        </w:rPr>
+        <w:t xml:space="preserve"> </w:t>
+      </w:r>
+      <w:r>
+        <w:rPr>
+          <w:b/>
+          <w:bCs/>
+          <w:lang w:val="en-US"/>
+        </w:rPr>
+        <w:tab/>
+      </w:r>
+    </w:p>
+    <w:p>
+      <w:pPr>
+        <w:pStyle w:val="ListParagraph"/>
+        <w:ind w:left="2160" w:firstLine="720"/>
+        <w:rPr>
+          <w:lang w:val="en-US"/>
+        </w:rPr>
+      </w:pPr>
+      <w:r>
+        <w:rPr>
+          <w:lang w:val="en-US"/>
+        </w:rPr>
+        <w:t xml:space="preserve">to install the </w:t>
+      </w:r>
+      <w:r>
+        <w:rPr>
+          <w:lang w:val="en-US"/>
+        </w:rPr>
+        <w:t>Apache</w:t>
+      </w:r>
+      <w:r>
+        <w:rPr>
+          <w:lang w:val="en-US"/>
+        </w:rPr>
+        <w:t xml:space="preserve"> webserver on out instanc</w:t>
+      </w:r>
+      <w:r>
+        <w:rPr>
+          <w:lang w:val="en-US"/>
+        </w:rPr>
+        <w:t>e</w:t>
+      </w:r>
+      <w:r>
+        <w:rPr>
+          <w:noProof/>
+          <w:lang w:val="en-US"/>
+        </w:rPr>
+        <w:drawing>
+          <wp:inline distT="0" distB="0" distL="0" distR="0" wp14:anchorId="47B9B8A1" wp14:editId="27BC658F">
+            <wp:extent cx="3856370" cy="448310"/>
+            <wp:effectExtent l="0" t="0" r="4445" b="0"/>
+            <wp:docPr id="2" name="Picture 2"/>
+            <wp:cNvGraphicFramePr>
+              <a:graphicFrameLocks xmlns:a="http://schemas.openxmlformats.org/drawingml/2006/main" noChangeAspect="1"/>
+            </wp:cNvGraphicFramePr>
+            <a:graphic xmlns:a="http://schemas.openxmlformats.org/drawingml/2006/main">
+              <a:graphicData uri="http://schemas.openxmlformats.org/drawingml/2006/picture">
+                <pic:pic xmlns:pic="http://schemas.openxmlformats.org/drawingml/2006/picture">
+                  <pic:nvPicPr>
+                    <pic:cNvPr id="2" name="Picture 2"/>
+                    <pic:cNvPicPr/>
+                  </pic:nvPicPr>
+                  <pic:blipFill>
+                    <a:blip r:embed="rId6" cstate="print">
+                      <a:extLst>
+                        <a:ext uri="{28A0092B-C50C-407E-A947-70E740481C1C}">
+                          <a14:useLocalDpi xmlns:a14="http://schemas.microsoft.com/office/drawing/2010/main" val="0"/>
+                        </a:ext>
+                      </a:extLst>
+                    </a:blip>
+                    <a:stretch>
+                      <a:fillRect/>
+                    </a:stretch>
+                  </pic:blipFill>
+                  <pic:spPr>
+                    <a:xfrm>
+                      <a:off x="0" y="0"/>
+                      <a:ext cx="3858785" cy="448591"/>
+                    </a:xfrm>
+                    <a:prstGeom prst="rect">
+                      <a:avLst/>
+                    </a:prstGeom>
+                  </pic:spPr>
+                </pic:pic>
+              </a:graphicData>
+            </a:graphic>
+          </wp:inline>
+        </w:drawing>
+      </w:r>
+    </w:p>
+    <w:p>
+      <w:pPr>
+        <w:pStyle w:val="ListParagraph"/>
+        <w:ind w:left="2160" w:firstLine="720"/>
+        <w:rPr>
+          <w:lang w:val="en-US"/>
+        </w:rPr>
+      </w:pPr>
     </w:p>
     <w:p>
       <w:pPr>
@@ -318,20 +689,108 @@
           <w:numId w:val="1"/>
         </w:numPr>
         <w:rPr>
-          <w:lang w:val="en-US"/>
-        </w:rPr>
-      </w:pPr>
-      <w:r>
-        <w:rPr>
-          <w:lang w:val="en-US"/>
-        </w:rPr>
-        <w:t xml:space="preserve">service httpd </w:t>
-      </w:r>
-      <w:r>
-        <w:rPr>
-          <w:lang w:val="en-US"/>
-        </w:rPr>
-        <w:t>start</w:t>
+          <w:b/>
+          <w:bCs/>
+          <w:lang w:val="en-US"/>
+        </w:rPr>
+      </w:pPr>
+      <w:r>
+        <w:rPr>
+          <w:b/>
+          <w:bCs/>
+          <w:lang w:val="en-US"/>
+        </w:rPr>
+        <w:t>service httpd start</w:t>
+      </w:r>
+      <w:r>
+        <w:rPr>
+          <w:b/>
+          <w:bCs/>
+          <w:lang w:val="en-US"/>
+        </w:rPr>
+        <w:t xml:space="preserve"> </w:t>
+      </w:r>
+      <w:r>
+        <w:rPr>
+          <w:b/>
+          <w:bCs/>
+          <w:lang w:val="en-US"/>
+        </w:rPr>
+        <w:tab/>
+      </w:r>
+    </w:p>
+    <w:p>
+      <w:pPr>
+        <w:pStyle w:val="ListParagraph"/>
+        <w:ind w:left="2160" w:firstLine="720"/>
+        <w:rPr>
+          <w:lang w:val="en-US"/>
+        </w:rPr>
+      </w:pPr>
+      <w:r>
+        <w:rPr>
+          <w:lang w:val="en-US"/>
+        </w:rPr>
+        <w:t xml:space="preserve">to start the </w:t>
+      </w:r>
+      <w:r>
+        <w:rPr>
+          <w:lang w:val="en-US"/>
+        </w:rPr>
+        <w:t>Apache</w:t>
+      </w:r>
+      <w:r>
+        <w:rPr>
+          <w:lang w:val="en-US"/>
+        </w:rPr>
+        <w:t xml:space="preserve"> webserver </w:t>
+      </w:r>
+      <w:r>
+        <w:rPr>
+          <w:noProof/>
+          <w:lang w:val="en-US"/>
+        </w:rPr>
+        <w:drawing>
+          <wp:inline distT="0" distB="0" distL="0" distR="0" wp14:anchorId="429937D7" wp14:editId="12BD0081">
+            <wp:extent cx="4951523" cy="556260"/>
+            <wp:effectExtent l="0" t="0" r="1905" b="2540"/>
+            <wp:docPr id="3" name="Picture 3"/>
+            <wp:cNvGraphicFramePr>
+              <a:graphicFrameLocks xmlns:a="http://schemas.openxmlformats.org/drawingml/2006/main" noChangeAspect="1"/>
+            </wp:cNvGraphicFramePr>
+            <a:graphic xmlns:a="http://schemas.openxmlformats.org/drawingml/2006/main">
+              <a:graphicData uri="http://schemas.openxmlformats.org/drawingml/2006/picture">
+                <pic:pic xmlns:pic="http://schemas.openxmlformats.org/drawingml/2006/picture">
+                  <pic:nvPicPr>
+                    <pic:cNvPr id="3" name="Picture 3"/>
+                    <pic:cNvPicPr/>
+                  </pic:nvPicPr>
+                  <pic:blipFill>
+                    <a:blip r:embed="rId7">
+                      <a:extLst>
+                        <a:ext uri="{28A0092B-C50C-407E-A947-70E740481C1C}">
+                          <a14:useLocalDpi xmlns:a14="http://schemas.microsoft.com/office/drawing/2010/main" val="0"/>
+                        </a:ext>
+                      </a:extLst>
+                    </a:blip>
+                    <a:stretch>
+                      <a:fillRect/>
+                    </a:stretch>
+                  </pic:blipFill>
+                  <pic:spPr>
+                    <a:xfrm>
+                      <a:off x="0" y="0"/>
+                      <a:ext cx="4955022" cy="556653"/>
+                    </a:xfrm>
+                    <a:prstGeom prst="rect">
+                      <a:avLst/>
+                    </a:prstGeom>
+                  </pic:spPr>
+                </pic:pic>
+              </a:graphicData>
+            </a:graphic>
+          </wp:inline>
+        </w:drawing>
       </w:r>
     </w:p>
     <w:p>
@@ -348,6 +807,8 @@
       <w:proofErr w:type="spellStart"/>
       <w:r>
         <w:rPr>
+          <w:b/>
+          <w:bCs/>
           <w:lang w:val="en-US"/>
         </w:rPr>
         <w:t>chkconfig</w:t>
@@ -355,9 +816,84 @@
       <w:proofErr w:type="spellEnd"/>
       <w:r>
         <w:rPr>
+          <w:b/>
+          <w:bCs/>
           <w:lang w:val="en-US"/>
         </w:rPr>
         <w:t xml:space="preserve"> httpd on</w:t>
+      </w:r>
+      <w:r>
+        <w:rPr>
+          <w:lang w:val="en-US"/>
+        </w:rPr>
+        <w:t xml:space="preserve"> </w:t>
+      </w:r>
+      <w:r>
+        <w:rPr>
+          <w:lang w:val="en-US"/>
+        </w:rPr>
+        <w:tab/>
+      </w:r>
+    </w:p>
+    <w:p>
+      <w:pPr>
+        <w:ind w:left="2160" w:firstLine="720"/>
+        <w:rPr>
+          <w:lang w:val="en-US"/>
+        </w:rPr>
+      </w:pPr>
+      <w:r>
+        <w:rPr>
+          <w:lang w:val="en-US"/>
+        </w:rPr>
+        <w:t>to check if it the webserver service is on or not.</w:t>
+      </w:r>
+      <w:r>
+        <w:rPr>
+          <w:noProof/>
+          <w:lang w:val="en-US"/>
+        </w:rPr>
+        <w:drawing>
+          <wp:inline distT="0" distB="0" distL="0" distR="0" wp14:anchorId="72431C33" wp14:editId="02224E83">
+            <wp:extent cx="4281170" cy="754912"/>
+            <wp:effectExtent l="0" t="0" r="0" b="0"/>
+            <wp:docPr id="4" name="Picture 4"/>
+            <wp:cNvGraphicFramePr>
+              <a:graphicFrameLocks xmlns:a="http://schemas.openxmlformats.org/drawingml/2006/main" noChangeAspect="1"/>
+            </wp:cNvGraphicFramePr>
+            <a:graphic xmlns:a="http://schemas.openxmlformats.org/drawingml/2006/main">
+              <a:graphicData uri="http://schemas.openxmlformats.org/drawingml/2006/picture">
+                <pic:pic xmlns:pic="http://schemas.openxmlformats.org/drawingml/2006/picture">
+                  <pic:nvPicPr>
+                    <pic:cNvPr id="4" name="Picture 4"/>
+                    <pic:cNvPicPr/>
+                  </pic:nvPicPr>
+                  <pic:blipFill>
+                    <a:blip r:embed="rId8">
+                      <a:extLst>
+                        <a:ext uri="{28A0092B-C50C-407E-A947-70E740481C1C}">
+                          <a14:useLocalDpi xmlns:a14="http://schemas.microsoft.com/office/drawing/2010/main" val="0"/>
+                        </a:ext>
+                      </a:extLst>
+                    </a:blip>
+                    <a:stretch>
+                      <a:fillRect/>
+                    </a:stretch>
+                  </pic:blipFill>
+                  <pic:spPr>
+                    <a:xfrm>
+                      <a:off x="0" y="0"/>
+                      <a:ext cx="4348028" cy="766701"/>
+                    </a:xfrm>
+                    <a:prstGeom prst="rect">
+                      <a:avLst/>
+                    </a:prstGeom>
+                  </pic:spPr>
+                </pic:pic>
+              </a:graphicData>
+            </a:graphic>
+          </wp:inline>
+        </w:drawing>
       </w:r>
     </w:p>
     <w:p>
@@ -373,9 +909,124 @@
       </w:pPr>
       <w:r>
         <w:rPr>
-          <w:lang w:val="en-US"/>
-        </w:rPr>
+          <w:b/>
+          <w:bCs/>
+          <w:lang w:val="en-US"/>
+        </w:rPr>
+        <w:lastRenderedPageBreak/>
         <w:t>cd /var/www/html</w:t>
+      </w:r>
+      <w:r>
+        <w:rPr>
+          <w:lang w:val="en-US"/>
+        </w:rPr>
+        <w:t xml:space="preserve">  </w:t>
+      </w:r>
+    </w:p>
+    <w:p>
+      <w:pPr>
+        <w:pStyle w:val="ListParagraph"/>
+        <w:ind w:left="2880"/>
+        <w:rPr>
+          <w:lang w:val="en-US"/>
+        </w:rPr>
+      </w:pPr>
+      <w:r>
+        <w:rPr>
+          <w:lang w:val="en-US"/>
+        </w:rPr>
+        <w:t xml:space="preserve">go to </w:t>
+      </w:r>
+      <w:r>
+        <w:rPr>
+          <w:lang w:val="en-US"/>
+        </w:rPr>
+        <w:t xml:space="preserve">the directory where all the </w:t>
+      </w:r>
+      <w:r>
+        <w:rPr>
+          <w:lang w:val="en-US"/>
+        </w:rPr>
+        <w:t>HTML</w:t>
+      </w:r>
+      <w:r>
+        <w:rPr>
+          <w:lang w:val="en-US"/>
+        </w:rPr>
+        <w:t xml:space="preserve"> </w:t>
+      </w:r>
+      <w:r>
+        <w:rPr>
+          <w:lang w:val="en-US"/>
+        </w:rPr>
+        <w:t>CSS</w:t>
+      </w:r>
+      <w:r>
+        <w:rPr>
+          <w:lang w:val="en-US"/>
+        </w:rPr>
+        <w:t xml:space="preserve"> and JS pages are present</w:t>
+      </w:r>
+    </w:p>
+    <w:p>
+      <w:pPr>
+        <w:pStyle w:val="ListParagraph"/>
+        <w:rPr>
+          <w:lang w:val="en-US"/>
+        </w:rPr>
+      </w:pPr>
+      <w:r>
+        <w:rPr>
+          <w:noProof/>
+          <w:lang w:val="en-US"/>
+        </w:rPr>
+        <w:drawing>
+          <wp:inline distT="0" distB="0" distL="0" distR="0" wp14:anchorId="6D231C5B" wp14:editId="53C599DA">
+            <wp:extent cx="4520019" cy="825500"/>
+            <wp:effectExtent l="0" t="0" r="1270" b="0"/>
+            <wp:docPr id="5" name="Picture 5" descr="Text&#10;&#10;Description automatically generated with medium confidence"/>
+            <wp:cNvGraphicFramePr>
+              <a:graphicFrameLocks xmlns:a="http://schemas.openxmlformats.org/drawingml/2006/main" noChangeAspect="1"/>
+            </wp:cNvGraphicFramePr>
+            <a:graphic xmlns:a="http://schemas.openxmlformats.org/drawingml/2006/main">
+              <a:graphicData uri="http://schemas.openxmlformats.org/drawingml/2006/picture">
+                <pic:pic xmlns:pic="http://schemas.openxmlformats.org/drawingml/2006/picture">
+                  <pic:nvPicPr>
+                    <pic:cNvPr id="5" name="Picture 5" descr="Text&#10;&#10;Description automatically generated with medium confidence"/>
+                    <pic:cNvPicPr/>
+                  </pic:nvPicPr>
+                  <pic:blipFill>
+                    <a:blip r:embed="rId9">
+                      <a:extLst>
+                        <a:ext uri="{28A0092B-C50C-407E-A947-70E740481C1C}">
+                          <a14:useLocalDpi xmlns:a14="http://schemas.microsoft.com/office/drawing/2010/main" val="0"/>
+                        </a:ext>
+                      </a:extLst>
+                    </a:blip>
+                    <a:stretch>
+                      <a:fillRect/>
+                    </a:stretch>
+                  </pic:blipFill>
+                  <pic:spPr>
+                    <a:xfrm>
+                      <a:off x="0" y="0"/>
+                      <a:ext cx="4521775" cy="825821"/>
+                    </a:xfrm>
+                    <a:prstGeom prst="rect">
+                      <a:avLst/>
+                    </a:prstGeom>
+                  </pic:spPr>
+                </pic:pic>
+              </a:graphicData>
+            </a:graphic>
+          </wp:inline>
+        </w:drawing>
+      </w:r>
+      <w:r>
+        <w:rPr>
+          <w:lang w:val="en-US"/>
+        </w:rPr>
+        <w:t>.</w:t>
       </w:r>
     </w:p>
     <w:p>
@@ -386,14 +1037,103 @@
           <w:numId w:val="1"/>
         </w:numPr>
         <w:rPr>
-          <w:lang w:val="en-US"/>
-        </w:rPr>
-      </w:pPr>
-      <w:r>
-        <w:rPr>
+          <w:b/>
+          <w:bCs/>
+          <w:lang w:val="en-US"/>
+        </w:rPr>
+      </w:pPr>
+      <w:r>
+        <w:rPr>
+          <w:b/>
+          <w:bCs/>
           <w:lang w:val="en-US"/>
         </w:rPr>
         <w:t>vi index.html</w:t>
+      </w:r>
+      <w:r>
+        <w:rPr>
+          <w:b/>
+          <w:bCs/>
+          <w:lang w:val="en-US"/>
+        </w:rPr>
+        <w:t xml:space="preserve"> </w:t>
+      </w:r>
+      <w:r>
+        <w:rPr>
+          <w:b/>
+          <w:bCs/>
+          <w:lang w:val="en-US"/>
+        </w:rPr>
+        <w:tab/>
+      </w:r>
+      <w:r>
+        <w:rPr>
+          <w:b/>
+          <w:bCs/>
+          <w:lang w:val="en-US"/>
+        </w:rPr>
+        <w:tab/>
+      </w:r>
+    </w:p>
+    <w:p>
+      <w:pPr>
+        <w:ind w:left="2160" w:firstLine="720"/>
+        <w:rPr>
+          <w:lang w:val="en-US"/>
+        </w:rPr>
+      </w:pPr>
+      <w:r>
+        <w:rPr>
+          <w:lang w:val="en-US"/>
+        </w:rPr>
+        <w:t xml:space="preserve">open the text editor </w:t>
+      </w:r>
+      <w:r>
+        <w:rPr>
+          <w:noProof/>
+          <w:lang w:val="en-US"/>
+        </w:rPr>
+        <w:drawing>
+          <wp:inline distT="0" distB="0" distL="0" distR="0" wp14:anchorId="59B55241" wp14:editId="74DEDD63">
+            <wp:extent cx="4587358" cy="444500"/>
+            <wp:effectExtent l="0" t="0" r="0" b="0"/>
+            <wp:docPr id="6" name="Picture 6"/>
+            <wp:cNvGraphicFramePr>
+              <a:graphicFrameLocks xmlns:a="http://schemas.openxmlformats.org/drawingml/2006/main" noChangeAspect="1"/>
+            </wp:cNvGraphicFramePr>
+            <a:graphic xmlns:a="http://schemas.openxmlformats.org/drawingml/2006/main">
+              <a:graphicData uri="http://schemas.openxmlformats.org/drawingml/2006/picture">
+                <pic:pic xmlns:pic="http://schemas.openxmlformats.org/drawingml/2006/picture">
+                  <pic:nvPicPr>
+                    <pic:cNvPr id="6" name="Picture 6"/>
+                    <pic:cNvPicPr/>
+                  </pic:nvPicPr>
+                  <pic:blipFill>
+                    <a:blip r:embed="rId10">
+                      <a:extLst>
+                        <a:ext uri="{28A0092B-C50C-407E-A947-70E740481C1C}">
+                          <a14:useLocalDpi xmlns:a14="http://schemas.microsoft.com/office/drawing/2010/main" val="0"/>
+                        </a:ext>
+                      </a:extLst>
+                    </a:blip>
+                    <a:stretch>
+                      <a:fillRect/>
+                    </a:stretch>
+                  </pic:blipFill>
+                  <pic:spPr>
+                    <a:xfrm>
+                      <a:off x="0" y="0"/>
+                      <a:ext cx="4590547" cy="444809"/>
+                    </a:xfrm>
+                    <a:prstGeom prst="rect">
+                      <a:avLst/>
+                    </a:prstGeom>
+                  </pic:spPr>
+                </pic:pic>
+              </a:graphicData>
+            </a:graphic>
+          </wp:inline>
+        </w:drawing>
       </w:r>
     </w:p>
     <w:p>
@@ -404,28 +1144,71 @@
           <w:numId w:val="1"/>
         </w:numPr>
         <w:rPr>
-          <w:lang w:val="en-US"/>
-        </w:rPr>
-      </w:pPr>
-      <w:r>
-        <w:rPr>
-          <w:lang w:val="en-US"/>
-        </w:rPr>
-        <w:t xml:space="preserve">press </w:t>
+          <w:b/>
+          <w:bCs/>
+          <w:lang w:val="en-US"/>
+        </w:rPr>
+      </w:pPr>
+      <w:r>
+        <w:rPr>
+          <w:b/>
+          <w:bCs/>
+          <w:lang w:val="en-US"/>
+        </w:rPr>
+        <w:t xml:space="preserve">press I </w:t>
+      </w:r>
+      <w:r>
+        <w:rPr>
+          <w:b/>
+          <w:bCs/>
+          <w:lang w:val="en-US"/>
+        </w:rPr>
+        <w:tab/>
+      </w:r>
+      <w:r>
+        <w:rPr>
+          <w:b/>
+          <w:bCs/>
+          <w:lang w:val="en-US"/>
+        </w:rPr>
+        <w:tab/>
+      </w:r>
+      <w:r>
+        <w:rPr>
+          <w:b/>
+          <w:bCs/>
+          <w:lang w:val="en-US"/>
+        </w:rPr>
+        <w:tab/>
+      </w:r>
+    </w:p>
+    <w:p>
+      <w:pPr>
+        <w:pStyle w:val="ListParagraph"/>
+        <w:ind w:left="2160" w:firstLine="720"/>
+        <w:rPr>
+          <w:lang w:val="en-US"/>
+        </w:rPr>
+      </w:pPr>
+      <w:r>
+        <w:rPr>
+          <w:lang w:val="en-US"/>
+        </w:rPr>
+        <w:t xml:space="preserve">to </w:t>
       </w:r>
       <w:proofErr w:type="gramStart"/>
       <w:r>
         <w:rPr>
           <w:lang w:val="en-US"/>
         </w:rPr>
-        <w:t>I</w:t>
+        <w:t>enter into</w:t>
       </w:r>
       <w:proofErr w:type="gramEnd"/>
       <w:r>
         <w:rPr>
           <w:lang w:val="en-US"/>
         </w:rPr>
-        <w:t xml:space="preserve"> to enter into insertion mode</w:t>
+        <w:t xml:space="preserve"> insertion mode</w:t>
       </w:r>
     </w:p>
     <w:p>
@@ -441,99 +1224,64 @@
       </w:pPr>
       <w:r>
         <w:rPr>
-          <w:lang w:val="en-US"/>
-        </w:rPr>
-        <w:t xml:space="preserve">Enter the following code: </w:t>
-      </w:r>
-    </w:p>
-    <w:p>
-      <w:pPr>
-        <w:ind w:left="3240" w:firstLine="360"/>
-        <w:rPr>
-          <w:lang w:val="en-US"/>
-        </w:rPr>
-      </w:pPr>
-      <w:r>
-        <w:rPr>
-          <w:lang w:val="en-US"/>
-        </w:rPr>
-        <w:t xml:space="preserve">&lt;html&gt; </w:t>
-      </w:r>
-    </w:p>
-    <w:p>
-      <w:pPr>
-        <w:ind w:left="3240" w:firstLine="360"/>
-        <w:rPr>
-          <w:lang w:val="en-US"/>
-        </w:rPr>
-      </w:pPr>
-      <w:r>
-        <w:rPr>
-          <w:lang w:val="en-US"/>
-        </w:rPr>
-        <w:t>&lt;</w:t>
-      </w:r>
-      <w:r>
-        <w:rPr>
-          <w:lang w:val="en-US"/>
-        </w:rPr>
-        <w:t>head&gt;&lt;/head&gt;</w:t>
-      </w:r>
-    </w:p>
-    <w:p>
-      <w:pPr>
-        <w:ind w:left="3240" w:firstLine="360"/>
-        <w:rPr>
-          <w:lang w:val="en-US"/>
-        </w:rPr>
-      </w:pPr>
-      <w:r>
-        <w:rPr>
-          <w:lang w:val="en-US"/>
-        </w:rPr>
-        <w:t>&lt;body&gt;</w:t>
-      </w:r>
-    </w:p>
-    <w:p>
-      <w:pPr>
-        <w:ind w:left="3240" w:firstLine="360"/>
-        <w:rPr>
-          <w:lang w:val="en-US"/>
-        </w:rPr>
-      </w:pPr>
-      <w:r>
-        <w:rPr>
-          <w:lang w:val="en-US"/>
-        </w:rPr>
-        <w:t>Hello World</w:t>
-      </w:r>
-    </w:p>
-    <w:p>
-      <w:pPr>
-        <w:ind w:left="3240" w:firstLine="360"/>
-        <w:rPr>
-          <w:lang w:val="en-US"/>
-        </w:rPr>
-      </w:pPr>
-      <w:r>
-        <w:rPr>
-          <w:lang w:val="en-US"/>
-        </w:rPr>
-        <w:t>&lt;/body&gt;</w:t>
-      </w:r>
-    </w:p>
-    <w:p>
-      <w:pPr>
-        <w:ind w:left="3240" w:firstLine="360"/>
-        <w:rPr>
-          <w:lang w:val="en-US"/>
-        </w:rPr>
-      </w:pPr>
-      <w:r>
-        <w:rPr>
-          <w:lang w:val="en-US"/>
-        </w:rPr>
-        <w:t>&lt;/html&gt;</w:t>
+          <w:b/>
+          <w:bCs/>
+          <w:lang w:val="en-US"/>
+        </w:rPr>
+        <w:t>Enter the following code:</w:t>
+      </w:r>
+      <w:r>
+        <w:rPr>
+          <w:lang w:val="en-US"/>
+        </w:rPr>
+        <w:t xml:space="preserve"> </w:t>
+      </w:r>
+      <w:r>
+        <w:rPr>
+          <w:noProof/>
+          <w:lang w:val="en-US"/>
+        </w:rPr>
+        <w:drawing>
+          <wp:inline distT="0" distB="0" distL="0" distR="0" wp14:anchorId="5BE81AA1" wp14:editId="5F9C9DFA">
+            <wp:extent cx="3733800" cy="3022600"/>
+            <wp:effectExtent l="0" t="0" r="0" b="0"/>
+            <wp:docPr id="7" name="Picture 7" descr="Text&#10;&#10;Description automatically generated with medium confidence"/>
+            <wp:cNvGraphicFramePr>
+              <a:graphicFrameLocks xmlns:a="http://schemas.openxmlformats.org/drawingml/2006/main" noChangeAspect="1"/>
+            </wp:cNvGraphicFramePr>
+            <a:graphic xmlns:a="http://schemas.openxmlformats.org/drawingml/2006/main">
+              <a:graphicData uri="http://schemas.openxmlformats.org/drawingml/2006/picture">
+                <pic:pic xmlns:pic="http://schemas.openxmlformats.org/drawingml/2006/picture">
+                  <pic:nvPicPr>
+                    <pic:cNvPr id="7" name="Picture 7" descr="Text&#10;&#10;Description automatically generated with medium confidence"/>
+                    <pic:cNvPicPr/>
+                  </pic:nvPicPr>
+                  <pic:blipFill>
+                    <a:blip r:embed="rId11">
+                      <a:extLst>
+                        <a:ext uri="{28A0092B-C50C-407E-A947-70E740481C1C}">
+                          <a14:useLocalDpi xmlns:a14="http://schemas.microsoft.com/office/drawing/2010/main" val="0"/>
+                        </a:ext>
+                      </a:extLst>
+                    </a:blip>
+                    <a:stretch>
+                      <a:fillRect/>
+                    </a:stretch>
+                  </pic:blipFill>
+                  <pic:spPr>
+                    <a:xfrm>
+                      <a:off x="0" y="0"/>
+                      <a:ext cx="3733800" cy="3022600"/>
+                    </a:xfrm>
+                    <a:prstGeom prst="rect">
+                      <a:avLst/>
+                    </a:prstGeom>
+                  </pic:spPr>
+                </pic:pic>
+              </a:graphicData>
+            </a:graphic>
+          </wp:inline>
+        </w:drawing>
       </w:r>
     </w:p>
     <w:p>
@@ -547,25 +1295,6 @@
           <w:lang w:val="en-US"/>
         </w:rPr>
         <w:tab/>
-      </w:r>
-    </w:p>
-    <w:p>
-      <w:pPr>
-        <w:rPr>
-          <w:lang w:val="en-US"/>
-        </w:rPr>
-      </w:pPr>
-    </w:p>
-    <w:p>
-      <w:pPr>
-        <w:rPr>
-          <w:lang w:val="en-US"/>
-        </w:rPr>
-      </w:pPr>
-      <w:r>
-        <w:rPr>
-          <w:lang w:val="en-US"/>
-        </w:rPr>
         <w:t xml:space="preserve">        </w:t>
       </w:r>
     </w:p>
@@ -589,9 +1318,49 @@
       </w:r>
       <w:r>
         <w:rPr>
-          <w:lang w:val="en-US"/>
-        </w:rPr>
-        <w:t>press esc to come out of insertion mode</w:t>
+          <w:b/>
+          <w:bCs/>
+          <w:lang w:val="en-US"/>
+        </w:rPr>
+        <w:t>press esc</w:t>
+      </w:r>
+      <w:r>
+        <w:rPr>
+          <w:lang w:val="en-US"/>
+        </w:rPr>
+        <w:t xml:space="preserve"> </w:t>
+      </w:r>
+      <w:r>
+        <w:rPr>
+          <w:lang w:val="en-US"/>
+        </w:rPr>
+        <w:tab/>
+      </w:r>
+      <w:r>
+        <w:rPr>
+          <w:lang w:val="en-US"/>
+        </w:rPr>
+        <w:tab/>
+      </w:r>
+    </w:p>
+    <w:p>
+      <w:pPr>
+        <w:ind w:left="2160" w:firstLine="720"/>
+        <w:rPr>
+          <w:lang w:val="en-US"/>
+        </w:rPr>
+      </w:pPr>
+      <w:r>
+        <w:rPr>
+          <w:lang w:val="en-US"/>
+        </w:rPr>
+        <w:t>to come out of insertion mode</w:t>
+      </w:r>
+      <w:r>
+        <w:rPr>
+          <w:lang w:val="en-US"/>
+        </w:rPr>
+        <w:t>.</w:t>
       </w:r>
     </w:p>
     <w:p>
@@ -609,6 +1378,8 @@
       <w:proofErr w:type="gramStart"/>
       <w:r>
         <w:rPr>
+          <w:b/>
+          <w:bCs/>
           <w:lang w:val="en-US"/>
         </w:rPr>
         <w:t>Press :</w:t>
@@ -616,6 +1387,8 @@
       <w:proofErr w:type="spellStart"/>
       <w:r>
         <w:rPr>
+          <w:b/>
+          <w:bCs/>
           <w:lang w:val="en-US"/>
         </w:rPr>
         <w:t>wq</w:t>
@@ -626,7 +1399,59 @@
         <w:rPr>
           <w:lang w:val="en-US"/>
         </w:rPr>
-        <w:t xml:space="preserve"> to save and exit</w:t>
+        <w:tab/>
+      </w:r>
+      <w:r>
+        <w:rPr>
+          <w:lang w:val="en-US"/>
+        </w:rPr>
+        <w:tab/>
+      </w:r>
+      <w:r>
+        <w:rPr>
+          <w:lang w:val="en-US"/>
+        </w:rPr>
+        <w:tab/>
+      </w:r>
+    </w:p>
+    <w:p>
+      <w:pPr>
+        <w:ind w:left="2160" w:firstLine="720"/>
+        <w:rPr>
+          <w:lang w:val="en-US"/>
+        </w:rPr>
+      </w:pPr>
+      <w:r>
+        <w:rPr>
+          <w:lang w:val="en-US"/>
+        </w:rPr>
+        <w:t>to save and exit</w:t>
+      </w:r>
+      <w:r>
+        <w:rPr>
+          <w:lang w:val="en-US"/>
+        </w:rPr>
+        <w:t xml:space="preserve"> the </w:t>
+      </w:r>
+      <w:proofErr w:type="gramStart"/>
+      <w:r>
+        <w:rPr>
+          <w:lang w:val="en-US"/>
+        </w:rPr>
+        <w:t>vi text</w:t>
+      </w:r>
+      <w:proofErr w:type="gramEnd"/>
+      <w:r>
+        <w:rPr>
+          <w:lang w:val="en-US"/>
+        </w:rPr>
+        <w:t xml:space="preserve"> editor</w:t>
+      </w:r>
+      <w:r>
+        <w:rPr>
+          <w:lang w:val="en-US"/>
+        </w:rPr>
+        <w:t>.</w:t>
       </w:r>
     </w:p>
     <w:p>
@@ -643,6 +1468,73 @@
       </w:r>
       <w:r>
         <w:rPr>
+          <w:b/>
+          <w:bCs/>
+          <w:lang w:val="en-US"/>
+        </w:rPr>
+        <w:t>cat index.html</w:t>
+      </w:r>
+      <w:r>
+        <w:rPr>
+          <w:lang w:val="en-US"/>
+        </w:rPr>
+        <w:t xml:space="preserve"> </w:t>
+      </w:r>
+      <w:r>
+        <w:rPr>
+          <w:lang w:val="en-US"/>
+        </w:rPr>
+        <w:tab/>
+      </w:r>
+      <w:r>
+        <w:rPr>
+          <w:lang w:val="en-US"/>
+        </w:rPr>
+        <w:tab/>
+      </w:r>
+    </w:p>
+    <w:p>
+      <w:pPr>
+        <w:ind w:left="2160" w:firstLine="720"/>
+        <w:rPr>
+          <w:lang w:val="en-US"/>
+        </w:rPr>
+      </w:pPr>
+      <w:r>
+        <w:rPr>
+          <w:lang w:val="en-US"/>
+        </w:rPr>
+        <w:t>to see the index.html file.</w:t>
+      </w:r>
+    </w:p>
+    <w:p>
+      <w:pPr>
+        <w:ind w:left="2160" w:firstLine="720"/>
+        <w:rPr>
+          <w:lang w:val="en-US"/>
+        </w:rPr>
+      </w:pPr>
+    </w:p>
+    <w:p>
+      <w:pPr>
+        <w:rPr>
+          <w:lang w:val="en-US"/>
+        </w:rPr>
+      </w:pPr>
+      <w:r>
+        <w:rPr>
+          <w:lang w:val="en-US"/>
+        </w:rPr>
+        <w:t xml:space="preserve">     13)</w:t>
+      </w:r>
+      <w:r>
+        <w:rPr>
+          <w:lang w:val="en-US"/>
+        </w:rPr>
+        <w:t xml:space="preserve"> </w:t>
+      </w:r>
+      <w:r>
+        <w:rPr>
           <w:lang w:val="en-US"/>
         </w:rPr>
         <w:t xml:space="preserve">Copy the </w:t>
@@ -659,35 +1551,291 @@
         <w:rPr>
           <w:lang w:val="en-US"/>
         </w:rPr>
-        <w:t xml:space="preserve"> of instance and paste that into web browser </w:t>
-      </w:r>
-    </w:p>
-    <w:p>
-      <w:pPr>
-        <w:rPr>
-          <w:lang w:val="en-US"/>
-        </w:rPr>
-      </w:pPr>
-      <w:r>
-        <w:rPr>
-          <w:lang w:val="en-US"/>
-        </w:rPr>
-        <w:t xml:space="preserve">     13)And your website will be hosted.</w:t>
-      </w:r>
-    </w:p>
-    <w:p>
-      <w:pPr>
-        <w:rPr>
-          <w:lang w:val="en-US"/>
-        </w:rPr>
-      </w:pPr>
-    </w:p>
-    <w:p>
-      <w:pPr>
-        <w:rPr>
-          <w:lang w:val="en-US"/>
-        </w:rPr>
-      </w:pPr>
+        <w:t xml:space="preserve"> of instance and paste that into web browser</w:t>
+      </w:r>
+    </w:p>
+    <w:p>
+      <w:pPr>
+        <w:rPr>
+          <w:lang w:val="en-US"/>
+        </w:rPr>
+      </w:pPr>
+      <w:r>
+        <w:rPr>
+          <w:lang w:val="en-US"/>
+        </w:rPr>
+        <w:lastRenderedPageBreak/>
+        <w:t>.</w:t>
+      </w:r>
+      <w:r>
+        <w:rPr>
+          <w:noProof/>
+          <w:lang w:val="en-US"/>
+        </w:rPr>
+        <w:drawing>
+          <wp:inline distT="0" distB="0" distL="0" distR="0" wp14:anchorId="155554DC" wp14:editId="318AD573">
+            <wp:extent cx="5727700" cy="2286000"/>
+            <wp:effectExtent l="0" t="0" r="0" b="0"/>
+            <wp:docPr id="8" name="Picture 8"/>
+            <wp:cNvGraphicFramePr>
+              <a:graphicFrameLocks xmlns:a="http://schemas.openxmlformats.org/drawingml/2006/main" noChangeAspect="1"/>
+            </wp:cNvGraphicFramePr>
+            <a:graphic xmlns:a="http://schemas.openxmlformats.org/drawingml/2006/main">
+              <a:graphicData uri="http://schemas.openxmlformats.org/drawingml/2006/picture">
+                <pic:pic xmlns:pic="http://schemas.openxmlformats.org/drawingml/2006/picture">
+                  <pic:nvPicPr>
+                    <pic:cNvPr id="8" name="Picture 8"/>
+                    <pic:cNvPicPr/>
+                  </pic:nvPicPr>
+                  <pic:blipFill>
+                    <a:blip r:embed="rId12">
+                      <a:extLst>
+                        <a:ext uri="{28A0092B-C50C-407E-A947-70E740481C1C}">
+                          <a14:useLocalDpi xmlns:a14="http://schemas.microsoft.com/office/drawing/2010/main" val="0"/>
+                        </a:ext>
+                      </a:extLst>
+                    </a:blip>
+                    <a:stretch>
+                      <a:fillRect/>
+                    </a:stretch>
+                  </pic:blipFill>
+                  <pic:spPr>
+                    <a:xfrm>
+                      <a:off x="0" y="0"/>
+                      <a:ext cx="5736024" cy="2289322"/>
+                    </a:xfrm>
+                    <a:prstGeom prst="rect">
+                      <a:avLst/>
+                    </a:prstGeom>
+                  </pic:spPr>
+                </pic:pic>
+              </a:graphicData>
+            </a:graphic>
+          </wp:inline>
+        </w:drawing>
+      </w:r>
+    </w:p>
+    <w:p>
+      <w:pPr>
+        <w:rPr>
+          <w:lang w:val="en-US"/>
+        </w:rPr>
+      </w:pPr>
+    </w:p>
+    <w:p>
+      <w:pPr>
+        <w:rPr>
+          <w:b/>
+          <w:bCs/>
+          <w:lang w:val="en-US"/>
+        </w:rPr>
+      </w:pPr>
+      <w:r>
+        <w:rPr>
+          <w:lang w:val="en-US"/>
+        </w:rPr>
+        <w:t xml:space="preserve">     14)</w:t>
+      </w:r>
+      <w:r>
+        <w:rPr>
+          <w:b/>
+          <w:bCs/>
+          <w:lang w:val="en-US"/>
+        </w:rPr>
+        <w:t>And your website will be hosted.</w:t>
+      </w:r>
+    </w:p>
+    <w:p>
+      <w:pPr>
+        <w:rPr>
+          <w:lang w:val="en-US"/>
+        </w:rPr>
+      </w:pPr>
+    </w:p>
+    <w:p>
+      <w:pPr>
+        <w:rPr>
+          <w:lang w:val="en-US"/>
+        </w:rPr>
+      </w:pPr>
+      <w:r>
+        <w:rPr>
+          <w:noProof/>
+          <w:lang w:val="en-US"/>
+        </w:rPr>
+        <w:drawing>
+          <wp:inline distT="0" distB="0" distL="0" distR="0" wp14:anchorId="199FF300" wp14:editId="586321CA">
+            <wp:extent cx="5839977" cy="4294965"/>
+            <wp:effectExtent l="0" t="0" r="2540" b="0"/>
+            <wp:docPr id="9" name="Picture 9"/>
+            <wp:cNvGraphicFramePr>
+              <a:graphicFrameLocks xmlns:a="http://schemas.openxmlformats.org/drawingml/2006/main" noChangeAspect="1"/>
+            </wp:cNvGraphicFramePr>
+            <a:graphic xmlns:a="http://schemas.openxmlformats.org/drawingml/2006/main">
+              <a:graphicData uri="http://schemas.openxmlformats.org/drawingml/2006/picture">
+                <pic:pic xmlns:pic="http://schemas.openxmlformats.org/drawingml/2006/picture">
+                  <pic:nvPicPr>
+                    <pic:cNvPr id="9" name="Picture 9"/>
+                    <pic:cNvPicPr/>
+                  </pic:nvPicPr>
+                  <pic:blipFill>
+                    <a:blip r:embed="rId13" cstate="print">
+                      <a:extLst>
+                        <a:ext uri="{28A0092B-C50C-407E-A947-70E740481C1C}">
+                          <a14:useLocalDpi xmlns:a14="http://schemas.microsoft.com/office/drawing/2010/main" val="0"/>
+                        </a:ext>
+                      </a:extLst>
+                    </a:blip>
+                    <a:stretch>
+                      <a:fillRect/>
+                    </a:stretch>
+                  </pic:blipFill>
+                  <pic:spPr>
+                    <a:xfrm>
+                      <a:off x="0" y="0"/>
+                      <a:ext cx="5898428" cy="4337953"/>
+                    </a:xfrm>
+                    <a:prstGeom prst="rect">
+                      <a:avLst/>
+                    </a:prstGeom>
+                  </pic:spPr>
+                </pic:pic>
+              </a:graphicData>
+            </a:graphic>
+          </wp:inline>
+        </w:drawing>
+      </w:r>
+    </w:p>
+    <w:p>
+      <w:pPr>
+        <w:rPr>
+          <w:lang w:val="en-US"/>
+        </w:rPr>
+      </w:pPr>
+    </w:p>
+    <w:p>
+      <w:pPr>
+        <w:rPr>
+          <w:lang w:val="en-US"/>
+        </w:rPr>
+      </w:pPr>
+    </w:p>
+    <w:p>
+      <w:pPr>
+        <w:rPr>
+          <w:b/>
+          <w:sz w:val="40"/>
+          <w:szCs w:val="40"/>
+          <w:lang w:val="en-US"/>
+          <w14:textOutline w14:w="12700" w14:cap="flat" w14:cmpd="sng" w14:algn="ctr">
+            <w14:solidFill>
+              <w14:schemeClr w14:val="accent4"/>
+            </w14:solidFill>
+            <w14:prstDash w14:val="solid"/>
+            <w14:round/>
+          </w14:textOutline>
+          <w14:textFill>
+            <w14:gradFill>
+              <w14:gsLst>
+                <w14:gs w14:pos="0">
+                  <w14:schemeClr w14:val="accent4"/>
+                </w14:gs>
+                <w14:gs w14:pos="4000">
+                  <w14:schemeClr w14:val="accent4">
+                    <w14:lumMod w14:val="60000"/>
+                    <w14:lumOff w14:val="40000"/>
+                  </w14:schemeClr>
+                </w14:gs>
+                <w14:gs w14:pos="87000">
+                  <w14:schemeClr w14:val="accent4">
+                    <w14:lumMod w14:val="20000"/>
+                    <w14:lumOff w14:val="80000"/>
+                  </w14:schemeClr>
+                </w14:gs>
+              </w14:gsLst>
+              <w14:lin w14:ang="5400000" w14:scaled="0"/>
+            </w14:gradFill>
+          </w14:textFill>
+        </w:rPr>
+      </w:pPr>
+      <w:r>
+        <w:rPr>
+          <w:b/>
+          <w:sz w:val="40"/>
+          <w:szCs w:val="40"/>
+          <w:lang w:val="en-US"/>
+          <w14:textOutline w14:w="12700" w14:cap="flat" w14:cmpd="sng" w14:algn="ctr">
+            <w14:solidFill>
+              <w14:schemeClr w14:val="accent4"/>
+            </w14:solidFill>
+            <w14:prstDash w14:val="solid"/>
+            <w14:round/>
+          </w14:textOutline>
+          <w14:textFill>
+            <w14:gradFill>
+              <w14:gsLst>
+                <w14:gs w14:pos="0">
+                  <w14:schemeClr w14:val="accent4"/>
+                </w14:gs>
+                <w14:gs w14:pos="4000">
+                  <w14:schemeClr w14:val="accent4">
+                    <w14:lumMod w14:val="60000"/>
+                    <w14:lumOff w14:val="40000"/>
+                  </w14:schemeClr>
+                </w14:gs>
+                <w14:gs w14:pos="87000">
+                  <w14:schemeClr w14:val="accent4">
+                    <w14:lumMod w14:val="20000"/>
+                    <w14:lumOff w14:val="80000"/>
+                  </w14:schemeClr>
+                </w14:gs>
+              </w14:gsLst>
+              <w14:lin w14:ang="5400000" w14:scaled="0"/>
+            </w14:gradFill>
+          </w14:textFill>
+        </w:rPr>
+        <w:t xml:space="preserve">Thank </w:t>
+      </w:r>
+      <w:proofErr w:type="gramStart"/>
+      <w:r>
+        <w:rPr>
+          <w:b/>
+          <w:sz w:val="40"/>
+          <w:szCs w:val="40"/>
+          <w:lang w:val="en-US"/>
+          <w14:textOutline w14:w="12700" w14:cap="flat" w14:cmpd="sng" w14:algn="ctr">
+            <w14:solidFill>
+              <w14:schemeClr w14:val="accent4"/>
+            </w14:solidFill>
+            <w14:prstDash w14:val="solid"/>
+            <w14:round/>
+          </w14:textOutline>
+          <w14:textFill>
+            <w14:gradFill>
+              <w14:gsLst>
+                <w14:gs w14:pos="0">
+                  <w14:schemeClr w14:val="accent4"/>
+                </w14:gs>
+                <w14:gs w14:pos="4000">
+                  <w14:schemeClr w14:val="accent4">
+                    <w14:lumMod w14:val="60000"/>
+                    <w14:lumOff w14:val="40000"/>
+                  </w14:schemeClr>
+                </w14:gs>
+                <w14:gs w14:pos="87000">
+                  <w14:schemeClr w14:val="accent4">
+                    <w14:lumMod w14:val="20000"/>
+                    <w14:lumOff w14:val="80000"/>
+                  </w14:schemeClr>
+                </w14:gs>
+              </w14:gsLst>
+              <w14:lin w14:ang="5400000" w14:scaled="0"/>
+            </w14:gradFill>
+          </w14:textFill>
+        </w:rPr>
+        <w:t>You !</w:t>
+      </w:r>
+      <w:proofErr w:type="gramEnd"/>
     </w:p>
     <w:sectPr>
       <w:pgSz w:w="11900" w:h="16840"/>
@@ -702,6 +1850,119 @@
 <file path=word/numbering.xml><?xml version="1.0" encoding="utf-8"?>
 <w:numbering xmlns:wpc="http://schemas.microsoft.com/office/word/2010/wordprocessingCanvas" xmlns:cx="http://schemas.microsoft.com/office/drawing/2014/chartex" xmlns:cx1="http://schemas.microsoft.com/office/drawing/2015/9/8/chartex" xmlns:cx2="http://schemas.microsoft.com/office/drawing/2015/10/21/chartex" xmlns:cx3="http://schemas.microsoft.com/office/drawing/2016/5/9/chartex" xmlns:cx4="http://schemas.microsoft.com/office/drawing/2016/5/10/chartex" xmlns:cx5="http://schemas.microsoft.com/office/drawing/2016/5/11/chartex" xmlns:cx6="http://schemas.microsoft.com/office/drawing/2016/5/12/chartex" xmlns:cx7="http://schemas.microsoft.com/office/drawing/2016/5/13/chartex" xmlns:cx8="http://schemas.microsoft.com/office/drawing/2016/5/14/chartex" xmlns:mc="http://schemas.openxmlformats.org/markup-compatibility/2006" xmlns:aink="http://schemas.microsoft.com/office/drawing/2016/ink" xmlns:am3d="http://schemas.microsoft.com/office/drawing/2017/model3d" xmlns:o="urn:schemas-microsoft-com:office:office" xmlns:oel="http://schemas.microsoft.com/office/2019/extlst" xmlns:r="http://schemas.openxmlformats.org/officeDocument/2006/relationships" xmlns:m="http://schemas.openxmlformats.org/officeDocument/2006/math" xmlns:v="urn:schemas-microsoft-com:vml" xmlns:wp14="http://schemas.microsoft.com/office/word/2010/wordprocessingDrawing" xmlns:wp="http://schemas.openxmlformats.org/drawingml/2006/wordprocessingDrawing" xmlns:w10="urn:schemas-microsoft-com:office:word" xmlns:w="http://schemas.openxmlformats.org/wordprocessingml/2006/main" xmlns:w14="http://schemas.microsoft.com/office/word/2010/wordml" xmlns:w15="http://schemas.microsoft.com/office/word/2012/wordml" xmlns:w16cex="http://schemas.microsoft.com/office/word/2018/wordml/cex" xmlns:w16cid="http://schemas.microsoft.com/office/word/2016/wordml/cid" xmlns:w16="http://schemas.microsoft.com/office/word/2018/wordml" xmlns:w16sdtdh="http://schemas.microsoft.com/office/word/2020/wordml/sdtdatahash" xmlns:w16se="http://schemas.microsoft.com/office/word/2015/wordml/symex" xmlns:wpg="http://schemas.microsoft.com/office/word/2010/wordprocessingGroup" xmlns:wpi="http://schemas.microsoft.com/office/word/2010/wordprocessingInk" xmlns:wne="http://schemas.microsoft.com/office/word/2006/wordml" xmlns:wps="http://schemas.microsoft.com/office/word/2010/wordprocessingShape" mc:Ignorable="w14 w15 w16se w16cid w16 w16cex w16sdtdh wp14">
   <w:abstractNum w:abstractNumId="0" w15:restartNumberingAfterBreak="0">
+    <w:nsid w:val="1FC20B9D"/>
+    <w:multiLevelType w:val="hybridMultilevel"/>
+    <w:tmpl w:val="685C309A"/>
+    <w:lvl w:ilvl="0" w:tplc="08090001">
+      <w:start w:val="1"/>
+      <w:numFmt w:val="bullet"/>
+      <w:lvlText w:val=""/>
+      <w:lvlJc w:val="left"/>
+      <w:pPr>
+        <w:ind w:left="720" w:hanging="360"/>
+      </w:pPr>
+      <w:rPr>
+        <w:rFonts w:ascii="Symbol" w:hAnsi="Symbol" w:hint="default"/>
+      </w:rPr>
+    </w:lvl>
+    <w:lvl w:ilvl="1" w:tplc="08090003" w:tentative="1">
+      <w:start w:val="1"/>
+      <w:numFmt w:val="bullet"/>
+      <w:lvlText w:val="o"/>
+      <w:lvlJc w:val="left"/>
+      <w:pPr>
+        <w:ind w:left="1440" w:hanging="360"/>
+      </w:pPr>
+      <w:rPr>
+        <w:rFonts w:ascii="Courier New" w:hAnsi="Courier New" w:hint="default"/>
+      </w:rPr>
+    </w:lvl>
+    <w:lvl w:ilvl="2" w:tplc="08090005" w:tentative="1">
+      <w:start w:val="1"/>
+      <w:numFmt w:val="bullet"/>
+      <w:lvlText w:val=""/>
+      <w:lvlJc w:val="left"/>
+      <w:pPr>
+        <w:ind w:left="2160" w:hanging="360"/>
+      </w:pPr>
+      <w:rPr>
+        <w:rFonts w:ascii="Wingdings" w:hAnsi="Wingdings" w:hint="default"/>
+      </w:rPr>
+    </w:lvl>
+    <w:lvl w:ilvl="3" w:tplc="08090001" w:tentative="1">
+      <w:start w:val="1"/>
+      <w:numFmt w:val="bullet"/>
+      <w:lvlText w:val=""/>
+      <w:lvlJc w:val="left"/>
+      <w:pPr>
+        <w:ind w:left="2880" w:hanging="360"/>
+      </w:pPr>
+      <w:rPr>
+        <w:rFonts w:ascii="Symbol" w:hAnsi="Symbol" w:hint="default"/>
+      </w:rPr>
+    </w:lvl>
+    <w:lvl w:ilvl="4" w:tplc="08090003" w:tentative="1">
+      <w:start w:val="1"/>
+      <w:numFmt w:val="bullet"/>
+      <w:lvlText w:val="o"/>
+      <w:lvlJc w:val="left"/>
+      <w:pPr>
+        <w:ind w:left="3600" w:hanging="360"/>
+      </w:pPr>
+      <w:rPr>
+        <w:rFonts w:ascii="Courier New" w:hAnsi="Courier New" w:hint="default"/>
+      </w:rPr>
+    </w:lvl>
+    <w:lvl w:ilvl="5" w:tplc="08090005" w:tentative="1">
+      <w:start w:val="1"/>
+      <w:numFmt w:val="bullet"/>
+      <w:lvlText w:val=""/>
+      <w:lvlJc w:val="left"/>
+      <w:pPr>
+        <w:ind w:left="4320" w:hanging="360"/>
+      </w:pPr>
+      <w:rPr>
+        <w:rFonts w:ascii="Wingdings" w:hAnsi="Wingdings" w:hint="default"/>
+      </w:rPr>
+    </w:lvl>
+    <w:lvl w:ilvl="6" w:tplc="08090001" w:tentative="1">
+      <w:start w:val="1"/>
+      <w:numFmt w:val="bullet"/>
+      <w:lvlText w:val=""/>
+      <w:lvlJc w:val="left"/>
+      <w:pPr>
+        <w:ind w:left="5040" w:hanging="360"/>
+      </w:pPr>
+      <w:rPr>
+        <w:rFonts w:ascii="Symbol" w:hAnsi="Symbol" w:hint="default"/>
+      </w:rPr>
+    </w:lvl>
+    <w:lvl w:ilvl="7" w:tplc="08090003" w:tentative="1">
+      <w:start w:val="1"/>
+      <w:numFmt w:val="bullet"/>
+      <w:lvlText w:val="o"/>
+      <w:lvlJc w:val="left"/>
+      <w:pPr>
+        <w:ind w:left="5760" w:hanging="360"/>
+      </w:pPr>
+      <w:rPr>
+        <w:rFonts w:ascii="Courier New" w:hAnsi="Courier New" w:hint="default"/>
+      </w:rPr>
+    </w:lvl>
+    <w:lvl w:ilvl="8" w:tplc="08090005" w:tentative="1">
+      <w:start w:val="1"/>
+      <w:numFmt w:val="bullet"/>
+      <w:lvlText w:val=""/>
+      <w:lvlJc w:val="left"/>
+      <w:pPr>
+        <w:ind w:left="6480" w:hanging="360"/>
+      </w:pPr>
+      <w:rPr>
+        <w:rFonts w:ascii="Wingdings" w:hAnsi="Wingdings" w:hint="default"/>
+      </w:rPr>
+    </w:lvl>
+  </w:abstractNum>
+  <w:abstractNum w:abstractNumId="1" w15:restartNumberingAfterBreak="0">
     <w:nsid w:val="639F1322"/>
     <w:multiLevelType w:val="hybridMultilevel"/>
     <w:tmpl w:val="F0904DEA"/>
@@ -717,7 +1978,7 @@
         <w:rFonts w:hint="default"/>
       </w:rPr>
     </w:lvl>
-    <w:lvl w:ilvl="1" w:tplc="08090019" w:tentative="1">
+    <w:lvl w:ilvl="1" w:tplc="08090019">
       <w:start w:val="1"/>
       <w:numFmt w:val="lowerLetter"/>
       <w:lvlText w:val="%2."/>
@@ -726,7 +1987,7 @@
         <w:ind w:left="1440" w:hanging="360"/>
       </w:pPr>
     </w:lvl>
-    <w:lvl w:ilvl="2" w:tplc="0809001B" w:tentative="1">
+    <w:lvl w:ilvl="2" w:tplc="0809001B">
       <w:start w:val="1"/>
       <w:numFmt w:val="lowerRoman"/>
       <w:lvlText w:val="%3."/>
@@ -791,6 +2052,9 @@
     </w:lvl>
   </w:abstractNum>
   <w:num w:numId="1" w16cid:durableId="1932931672">
+    <w:abstractNumId w:val="1"/>
+  </w:num>
+  <w:num w:numId="2" w16cid:durableId="1235123642">
     <w:abstractNumId w:val="0"/>
   </w:num>
 </w:numbering>

</xml_diff>